<commit_message>
updated market holding in the menu
</commit_message>
<xml_diff>
--- a/bio/Bio.docx
+++ b/bio/Bio.docx
@@ -16,7 +16,16 @@
     <w:p/>
     <w:p>
       <w:r>
-        <w:t xml:space="preserve"> My first UNIX was OpenBSD which is based on the infamous BSD 4.4. Started using BOINC In 2002 with SETI. I blame the Obama administration for making computer science available to all because of infrastructure failure and technology standards are small I'm a 2002 Member of ECMA international. I bought Modern Operating Systems 2nd Edition in 2001 from Amazon. I was raised to strive in a top-down environment and it has never let me down. The Moore surname is the number one Irish pedigree of Ireland. The computer taught me to live sustainably. I have been tested for STD's and everything came back negative. I don’t like feminists. I used to want a female relationship until I discovered in a academic study that they are unfaithful genetically. In Carl Zimmers 'Marriage and Evolution' women need to evolve more because men’s y chromosome is more evolved than women’s. I do still want a biological child however. I was saddened when UNESCO left the United States. For to loss of cultural heritage laws. Presented declassified CIA document to physicians on psychosis.  And I have a clean criminal record. I never drank Alcohol, Smoked for 1 year in high school. I started a Macromedia user group in 1997 and worked with a few artists and executives on 'Made with Macromedia' singles and interactive cdroms on fixed media. Hillman Curtis taught me graphics design in San Francisco Ca via his website. I applied to Harvard in 2000 but my ACT was not accepted. I had to stay in state. Don Box taught me the Component Object Model via Develop Mentor. in 2002 the most of my Microsoft engineering support incidents are from 2000, XP. 2003, Vista, 7, 2008, 8, 2012 and I made the Windows 8 PowerPoint official storyboards. </w:t>
+        <w:t xml:space="preserve"> My first UNIX was OpenBSD which is based on the infamous BSD 4.4. Started using BOINC In 2002 with SETI. </w:t>
+      </w:r>
+      <w:r>
+        <w:t>I started SELinux development in 2002.</w:t>
+      </w:r>
+      <w:r>
+        <w:t xml:space="preserve"> </w:t>
+      </w:r>
+      <w:r>
+        <w:t xml:space="preserve">I blame the Obama administration for making computer science available to all because of infrastructure failure and technology standards are small I'm a 2002 Member of ECMA international. I bought Modern Operating Systems 2nd Edition in 2001 from Amazon. I was raised to strive in a top-down environment and it has never let me down. The Moore surname is the number one Irish pedigree of Ireland. The computer taught me to live sustainably. I have been tested for STD's and everything came back negative. I don’t like feminists. I used to want a female relationship until I discovered in a academic study that they are unfaithful genetically. In Carl Zimmers 'Marriage and Evolution' women need to evolve more because men’s y chromosome is more evolved than women’s. I do still want a biological child however. I was saddened when UNESCO left the United States. For to loss of cultural heritage laws. Presented declassified CIA document to physicians on psychosis.  And I have a clean criminal record. I never drank Alcohol, Smoked for 1 year in high school. I started a Macromedia user group in 1997 and worked with a few artists and executives on 'Made with Macromedia' singles and interactive cdroms on fixed media. Hillman Curtis taught me graphics design in San Francisco Ca via his website. I applied to Harvard in 2000 but my ACT was not accepted. I had to stay in state. Don Box taught me the Component Object Model via Develop Mentor. in 2002 the most of my Microsoft engineering support incidents are from 2000, XP. 2003, Vista, 7, 2008, 8, 2012 and I made the Windows 8 PowerPoint official storyboards. </w:t>
       </w:r>
     </w:p>
     <w:p/>

</xml_diff>